<commit_message>
Updated user stories, numbered in accordance with abhinav's suggestion
</commit_message>
<xml_diff>
--- a/doc/DeliverySchedule.docx
+++ b/doc/DeliverySchedule.docx
@@ -166,6 +166,21 @@
       <w:r>
         <w:t>:</w:t>
       </w:r>
+      <w:r>
+        <w:br/>
+      </w:r>
+      <w:r>
+        <w:rPr>
+          <w:b/>
+        </w:rPr>
+        <w:t xml:space="preserve">Milestone: </w:t>
+      </w:r>
+      <w:r>
+        <w:rPr>
+          <w:b/>
+        </w:rPr>
+        <w:t xml:space="preserve">User is able to go through a single chapter successfully </w:t>
+      </w:r>
     </w:p>
     <w:p>
       <w:pPr>
@@ -178,6 +193,9 @@
       <w:r>
         <w:t xml:space="preserve">Icon’s/Basic Design of the application feel </w:t>
       </w:r>
+      <w:r>
+        <w:t xml:space="preserve"> </w:t>
+      </w:r>
     </w:p>
     <w:p>
       <w:pPr>
@@ -190,6 +208,12 @@
       <w:r>
         <w:t>Allow the user to choose an exercise</w:t>
       </w:r>
+      <w:r>
+        <w:t xml:space="preserve"> (User Story </w:t>
+      </w:r>
+      <w:r>
+        <w:t>#13)</w:t>
+      </w:r>
     </w:p>
     <w:p>
       <w:pPr>
@@ -202,6 +226,9 @@
       <w:r>
         <w:t>Allow the user to see the lessons split up into exercises</w:t>
       </w:r>
+      <w:r>
+        <w:t xml:space="preserve"> (User Story #12)</w:t>
+      </w:r>
     </w:p>
     <w:p>
       <w:pPr>
@@ -226,6 +253,9 @@
       <w:r>
         <w:t>Allow the user to track their progress thru chapters, lessons and exercises</w:t>
       </w:r>
+      <w:r>
+        <w:t xml:space="preserve"> (User Story #11a)</w:t>
+      </w:r>
     </w:p>
     <w:p>
       <w:pPr>
@@ -238,6 +268,9 @@
       <w:r>
         <w:t>Show progress bar of the current lesson</w:t>
       </w:r>
+      <w:r>
+        <w:t xml:space="preserve"> (User story #11b)</w:t>
+      </w:r>
     </w:p>
     <w:p>
       <w:pPr>
@@ -288,6 +321,31 @@
     </w:p>
     <w:p>
       <w:pPr>
+        <w:rPr>
+          <w:b/>
+        </w:rPr>
+      </w:pPr>
+      <w:r>
+        <w:rPr>
+          <w:b/>
+        </w:rPr>
+        <w:t>Milestone</w:t>
+      </w:r>
+      <w:r>
+        <w:rPr>
+          <w:b/>
+        </w:rPr>
+        <w:t>:</w:t>
+      </w:r>
+      <w:r>
+        <w:rPr>
+          <w:b/>
+        </w:rPr>
+        <w:t xml:space="preserve"> User is able to navigate back and forth through several chapters, complete with introductions to the lesson, as well as a variety of questions in the chapters</w:t>
+      </w:r>
+    </w:p>
+    <w:p>
+      <w:pPr>
         <w:pStyle w:val="ListParagraph"/>
         <w:numPr>
           <w:ilvl w:val="0"/>
@@ -331,75 +389,102 @@
         </w:numPr>
       </w:pPr>
       <w:r>
-        <w:t>Begin implementing the gamification of the app.</w:t>
-      </w:r>
-    </w:p>
-    <w:p>
-      <w:r>
-        <w:t>Week 9 – February 29</w:t>
-      </w:r>
-      <w:r>
-        <w:rPr>
-          <w:vertAlign w:val="superscript"/>
-        </w:rPr>
-        <w:t>th</w:t>
-      </w:r>
-      <w:r>
-        <w:t>, 2016</w:t>
-      </w:r>
-      <w:r>
-        <w:t>:</w:t>
-      </w:r>
-    </w:p>
-    <w:p>
-      <w:pPr>
-        <w:pStyle w:val="ListParagraph"/>
-        <w:numPr>
-          <w:ilvl w:val="0"/>
-          <w:numId w:val="1"/>
-        </w:numPr>
-      </w:pPr>
-      <w:r>
-        <w:t>Implement locked topics</w:t>
-      </w:r>
-    </w:p>
-    <w:p>
-      <w:pPr>
-        <w:pStyle w:val="ListParagraph"/>
-        <w:numPr>
-          <w:ilvl w:val="0"/>
-          <w:numId w:val="1"/>
-        </w:numPr>
-      </w:pPr>
-      <w:r>
-        <w:t>Implement point system for users to track their progress</w:t>
-      </w:r>
-    </w:p>
-    <w:p>
-      <w:pPr>
-        <w:pStyle w:val="ListParagraph"/>
-        <w:numPr>
-          <w:ilvl w:val="0"/>
-          <w:numId w:val="1"/>
-        </w:numPr>
-      </w:pPr>
-      <w:r>
-        <w:t xml:space="preserve">Chapter 4-5 Completed: (Lesson plans/questions written out) </w:t>
-      </w:r>
-    </w:p>
-    <w:p>
-      <w:pPr>
-        <w:pStyle w:val="ListParagraph"/>
-        <w:numPr>
-          <w:ilvl w:val="0"/>
-          <w:numId w:val="1"/>
-        </w:numPr>
-      </w:pPr>
-      <w:r>
-        <w:t xml:space="preserve">Full UX design of the application including look and feel of the application </w:t>
+        <w:t xml:space="preserve">Begin implementing the </w:t>
+      </w:r>
+      <w:proofErr w:type="spellStart"/>
+      <w:r>
+        <w:t>gamification</w:t>
+      </w:r>
+      <w:proofErr w:type="spellEnd"/>
+      <w:r>
+        <w:t xml:space="preserve"> of the app.</w:t>
       </w:r>
       <w:bookmarkStart w:id="0" w:name="_GoBack"/>
       <w:bookmarkEnd w:id="0"/>
+    </w:p>
+    <w:p>
+      <w:r>
+        <w:t>Week 9 – February 29</w:t>
+      </w:r>
+      <w:r>
+        <w:rPr>
+          <w:vertAlign w:val="superscript"/>
+        </w:rPr>
+        <w:t>th</w:t>
+      </w:r>
+      <w:r>
+        <w:t>, 2016</w:t>
+      </w:r>
+      <w:r>
+        <w:t>:</w:t>
+      </w:r>
+    </w:p>
+    <w:p>
+      <w:pPr>
+        <w:rPr>
+          <w:b/>
+        </w:rPr>
+      </w:pPr>
+      <w:r>
+        <w:rPr>
+          <w:b/>
+        </w:rPr>
+        <w:t>Milestone:</w:t>
+      </w:r>
+      <w:r>
+        <w:rPr>
+          <w:b/>
+        </w:rPr>
+        <w:t xml:space="preserve"> Geometry Application has smooth UI/UX experience, allowing the user to go through the application learning Geometry </w:t>
+      </w:r>
+    </w:p>
+    <w:p>
+      <w:pPr>
+        <w:pStyle w:val="ListParagraph"/>
+        <w:numPr>
+          <w:ilvl w:val="0"/>
+          <w:numId w:val="1"/>
+        </w:numPr>
+      </w:pPr>
+      <w:r>
+        <w:t>Implement locked topics</w:t>
+      </w:r>
+    </w:p>
+    <w:p>
+      <w:pPr>
+        <w:pStyle w:val="ListParagraph"/>
+        <w:numPr>
+          <w:ilvl w:val="0"/>
+          <w:numId w:val="1"/>
+        </w:numPr>
+      </w:pPr>
+      <w:r>
+        <w:t>Implement point system for users to track their progress</w:t>
+      </w:r>
+    </w:p>
+    <w:p>
+      <w:pPr>
+        <w:pStyle w:val="ListParagraph"/>
+        <w:numPr>
+          <w:ilvl w:val="0"/>
+          <w:numId w:val="1"/>
+        </w:numPr>
+      </w:pPr>
+      <w:r>
+        <w:t xml:space="preserve">Chapter 4-5 Completed: (Lesson plans/questions written out) </w:t>
+      </w:r>
+    </w:p>
+    <w:p>
+      <w:pPr>
+        <w:pStyle w:val="ListParagraph"/>
+        <w:numPr>
+          <w:ilvl w:val="0"/>
+          <w:numId w:val="1"/>
+        </w:numPr>
+      </w:pPr>
+      <w:r>
+        <w:t xml:space="preserve">Full UX design of the application including look and feel of the application </w:t>
+      </w:r>
     </w:p>
     <w:p>
       <w:r>

</xml_diff>

<commit_message>
Changed Delivery Schedule to line up with user stories better
</commit_message>
<xml_diff>
--- a/doc/DeliverySchedule.docx
+++ b/doc/DeliverySchedule.docx
@@ -33,13 +33,7 @@
     <w:p/>
     <w:p>
       <w:r>
-        <w:t>Week 6</w:t>
-      </w:r>
-      <w:r>
-        <w:t xml:space="preserve"> – February </w:t>
-      </w:r>
-      <w:r>
-        <w:t>8</w:t>
+        <w:t>Week 6 – February 8</w:t>
       </w:r>
       <w:r>
         <w:rPr>
@@ -108,10 +102,7 @@
         </w:numPr>
       </w:pPr>
       <w:r>
-        <w:t>Allow the user to see the chapter split</w:t>
-      </w:r>
-      <w:r>
-        <w:t xml:space="preserve"> up into lessons</w:t>
+        <w:t>Allow the user to see the chapter split up into lessons</w:t>
       </w:r>
     </w:p>
     <w:p>
@@ -161,10 +152,7 @@
         <w:t>th</w:t>
       </w:r>
       <w:r>
-        <w:t>, 2016</w:t>
-      </w:r>
-      <w:r>
-        <w:t>:</w:t>
+        <w:t>, 2016:</w:t>
       </w:r>
       <w:r>
         <w:br/>
@@ -191,10 +179,7 @@
         </w:numPr>
       </w:pPr>
       <w:r>
-        <w:t xml:space="preserve">Icon’s/Basic Design of the application feel </w:t>
-      </w:r>
-      <w:r>
-        <w:t xml:space="preserve"> </w:t>
+        <w:t xml:space="preserve">Icon’s/Basic Design of the application feel  </w:t>
       </w:r>
     </w:p>
     <w:p>
@@ -206,13 +191,7 @@
         </w:numPr>
       </w:pPr>
       <w:r>
-        <w:t>Allow the user to choose an exercise</w:t>
-      </w:r>
-      <w:r>
-        <w:t xml:space="preserve"> (User Story </w:t>
-      </w:r>
-      <w:r>
-        <w:t>#13)</w:t>
+        <w:t>Allow the user to choose an exercise (User Story #13)</w:t>
       </w:r>
     </w:p>
     <w:p>
@@ -224,10 +203,7 @@
         </w:numPr>
       </w:pPr>
       <w:r>
-        <w:t>Allow the user to see the lessons split up into exercises</w:t>
-      </w:r>
-      <w:r>
-        <w:t xml:space="preserve"> (User Story #12)</w:t>
+        <w:t>Allow the user to see the lessons split up into exercises (User Story #12)</w:t>
       </w:r>
     </w:p>
     <w:p>
@@ -251,10 +227,7 @@
         </w:numPr>
       </w:pPr>
       <w:r>
-        <w:t>Allow the user to track their progress thru chapters, lessons and exercises</w:t>
-      </w:r>
-      <w:r>
-        <w:t xml:space="preserve"> (User Story #11a)</w:t>
+        <w:t>Allow the user to track their progress thru chapters, lessons and exercises (User Story #11a)</w:t>
       </w:r>
     </w:p>
     <w:p>
@@ -266,10 +239,7 @@
         </w:numPr>
       </w:pPr>
       <w:r>
-        <w:t>Show progress bar of the current lesson</w:t>
-      </w:r>
-      <w:r>
-        <w:t xml:space="preserve"> (User story #11b)</w:t>
+        <w:t>Show progress bar of the current lesson (User story #11b)</w:t>
       </w:r>
     </w:p>
     <w:p>
@@ -301,10 +271,7 @@
     </w:p>
     <w:p>
       <w:r>
-        <w:t>W</w:t>
-      </w:r>
-      <w:r>
-        <w:t>eek 8 – February 23</w:t>
+        <w:t>Week 8 – February 23</w:t>
       </w:r>
       <w:r>
         <w:rPr>
@@ -313,10 +280,7 @@
         <w:t>rd</w:t>
       </w:r>
       <w:r>
-        <w:t>, 2016</w:t>
-      </w:r>
-      <w:r>
-        <w:t xml:space="preserve">: </w:t>
+        <w:t xml:space="preserve">, 2016: </w:t>
       </w:r>
     </w:p>
     <w:p>
@@ -335,173 +299,158 @@
         <w:rPr>
           <w:b/>
         </w:rPr>
-        <w:t>:</w:t>
-      </w:r>
-      <w:r>
+        <w:t>: User is able to navigate back and forth through several chapters, complete with introductions to the lesson, as well as a variety of questions in the chapters</w:t>
+      </w:r>
+    </w:p>
+    <w:p>
+      <w:pPr>
+        <w:pStyle w:val="ListParagraph"/>
+        <w:numPr>
+          <w:ilvl w:val="0"/>
+          <w:numId w:val="1"/>
+        </w:numPr>
+      </w:pPr>
+      <w:r>
+        <w:t>Menu button for navigation</w:t>
+      </w:r>
+    </w:p>
+    <w:p>
+      <w:pPr>
+        <w:pStyle w:val="ListParagraph"/>
+        <w:numPr>
+          <w:ilvl w:val="0"/>
+          <w:numId w:val="1"/>
+        </w:numPr>
+      </w:pPr>
+      <w:r>
+        <w:t>Allow user to go back to previous screens</w:t>
+      </w:r>
+    </w:p>
+    <w:p>
+      <w:pPr>
+        <w:pStyle w:val="ListParagraph"/>
+        <w:numPr>
+          <w:ilvl w:val="0"/>
+          <w:numId w:val="1"/>
+        </w:numPr>
+      </w:pPr>
+      <w:r>
+        <w:t xml:space="preserve">Implement multiple types of questions that the user can participate/learn through </w:t>
+      </w:r>
+      <w:r>
+        <w:tab/>
+      </w:r>
+    </w:p>
+    <w:p>
+      <w:pPr>
+        <w:pStyle w:val="ListParagraph"/>
+        <w:numPr>
+          <w:ilvl w:val="0"/>
+          <w:numId w:val="1"/>
+        </w:numPr>
+      </w:pPr>
+      <w:r>
+        <w:t>Begin implementing the gamification of the app.</w:t>
+      </w:r>
+    </w:p>
+    <w:p>
+      <w:r>
+        <w:t>Week 9 – February 29</w:t>
+      </w:r>
+      <w:r>
+        <w:rPr>
+          <w:vertAlign w:val="superscript"/>
+        </w:rPr>
+        <w:t>th</w:t>
+      </w:r>
+      <w:r>
+        <w:t>, 2016:</w:t>
+      </w:r>
+    </w:p>
+    <w:p>
+      <w:pPr>
         <w:rPr>
           <w:b/>
         </w:rPr>
-        <w:t xml:space="preserve"> User is able to navigate back and forth through several chapters, complete with introductions to the lesson, as well as a variety of questions in the chapters</w:t>
-      </w:r>
-    </w:p>
-    <w:p>
-      <w:pPr>
-        <w:pStyle w:val="ListParagraph"/>
-        <w:numPr>
-          <w:ilvl w:val="0"/>
-          <w:numId w:val="1"/>
-        </w:numPr>
-      </w:pPr>
-      <w:r>
-        <w:t>Menu button for navigation</w:t>
-      </w:r>
-    </w:p>
-    <w:p>
-      <w:pPr>
-        <w:pStyle w:val="ListParagraph"/>
-        <w:numPr>
-          <w:ilvl w:val="0"/>
-          <w:numId w:val="1"/>
-        </w:numPr>
-      </w:pPr>
-      <w:r>
-        <w:t>Allow user to go back to previous screens</w:t>
-      </w:r>
-    </w:p>
-    <w:p>
-      <w:pPr>
-        <w:pStyle w:val="ListParagraph"/>
-        <w:numPr>
-          <w:ilvl w:val="0"/>
-          <w:numId w:val="1"/>
-        </w:numPr>
-      </w:pPr>
-      <w:r>
-        <w:t xml:space="preserve">Implement multiple types of questions that the user can participate/learn through </w:t>
-      </w:r>
-    </w:p>
-    <w:p>
-      <w:pPr>
-        <w:pStyle w:val="ListParagraph"/>
-        <w:numPr>
-          <w:ilvl w:val="0"/>
-          <w:numId w:val="1"/>
-        </w:numPr>
-      </w:pPr>
-      <w:r>
-        <w:t xml:space="preserve">Begin implementing the </w:t>
-      </w:r>
-      <w:proofErr w:type="spellStart"/>
-      <w:r>
-        <w:t>gamification</w:t>
-      </w:r>
-      <w:proofErr w:type="spellEnd"/>
-      <w:r>
-        <w:t xml:space="preserve"> of the app.</w:t>
-      </w:r>
+      </w:pPr>
+      <w:r>
+        <w:rPr>
+          <w:b/>
+        </w:rPr>
+        <w:t>Milestone:</w:t>
+      </w:r>
+      <w:r>
+        <w:rPr>
+          <w:b/>
+        </w:rPr>
+        <w:t xml:space="preserve"> Geometry Application has smooth UI/UX experience, allowing the user to go through the application learning Geometry </w:t>
+      </w:r>
+    </w:p>
+    <w:p>
+      <w:pPr>
+        <w:pStyle w:val="ListParagraph"/>
+        <w:numPr>
+          <w:ilvl w:val="0"/>
+          <w:numId w:val="1"/>
+        </w:numPr>
+      </w:pPr>
+      <w:r>
+        <w:t>Implement locked topics</w:t>
+      </w:r>
+    </w:p>
+    <w:p>
+      <w:pPr>
+        <w:pStyle w:val="ListParagraph"/>
+        <w:numPr>
+          <w:ilvl w:val="0"/>
+          <w:numId w:val="1"/>
+        </w:numPr>
+      </w:pPr>
+      <w:r>
+        <w:t>Implement point system for users to track their progress</w:t>
+      </w:r>
+    </w:p>
+    <w:p>
+      <w:pPr>
+        <w:pStyle w:val="ListParagraph"/>
+        <w:numPr>
+          <w:ilvl w:val="0"/>
+          <w:numId w:val="1"/>
+        </w:numPr>
+      </w:pPr>
+      <w:r>
+        <w:t xml:space="preserve">Chapter 4-5 Completed: (Lesson plans/questions written out) </w:t>
+      </w:r>
+    </w:p>
+    <w:p>
+      <w:pPr>
+        <w:pStyle w:val="ListParagraph"/>
+        <w:numPr>
+          <w:ilvl w:val="0"/>
+          <w:numId w:val="1"/>
+        </w:numPr>
+      </w:pPr>
+      <w:r>
+        <w:t xml:space="preserve">Full UX design of the application including look and feel of the application </w:t>
+      </w:r>
+    </w:p>
+    <w:p>
+      <w:r>
+        <w:t>Week 10 – March 7</w:t>
+      </w:r>
+      <w:r>
+        <w:rPr>
+          <w:vertAlign w:val="superscript"/>
+        </w:rPr>
+        <w:t>th</w:t>
+      </w:r>
+      <w:r>
+        <w:t>, 2016: Delivered</w:t>
+      </w:r>
+    </w:p>
+    <w:p>
       <w:bookmarkStart w:id="0" w:name="_GoBack"/>
       <w:bookmarkEnd w:id="0"/>
-    </w:p>
-    <w:p>
-      <w:r>
-        <w:t>Week 9 – February 29</w:t>
-      </w:r>
-      <w:r>
-        <w:rPr>
-          <w:vertAlign w:val="superscript"/>
-        </w:rPr>
-        <w:t>th</w:t>
-      </w:r>
-      <w:r>
-        <w:t>, 2016</w:t>
-      </w:r>
-      <w:r>
-        <w:t>:</w:t>
-      </w:r>
-    </w:p>
-    <w:p>
-      <w:pPr>
-        <w:rPr>
-          <w:b/>
-        </w:rPr>
-      </w:pPr>
-      <w:r>
-        <w:rPr>
-          <w:b/>
-        </w:rPr>
-        <w:t>Milestone:</w:t>
-      </w:r>
-      <w:r>
-        <w:rPr>
-          <w:b/>
-        </w:rPr>
-        <w:t xml:space="preserve"> Geometry Application has smooth UI/UX experience, allowing the user to go through the application learning Geometry </w:t>
-      </w:r>
-    </w:p>
-    <w:p>
-      <w:pPr>
-        <w:pStyle w:val="ListParagraph"/>
-        <w:numPr>
-          <w:ilvl w:val="0"/>
-          <w:numId w:val="1"/>
-        </w:numPr>
-      </w:pPr>
-      <w:r>
-        <w:t>Implement locked topics</w:t>
-      </w:r>
-    </w:p>
-    <w:p>
-      <w:pPr>
-        <w:pStyle w:val="ListParagraph"/>
-        <w:numPr>
-          <w:ilvl w:val="0"/>
-          <w:numId w:val="1"/>
-        </w:numPr>
-      </w:pPr>
-      <w:r>
-        <w:t>Implement point system for users to track their progress</w:t>
-      </w:r>
-    </w:p>
-    <w:p>
-      <w:pPr>
-        <w:pStyle w:val="ListParagraph"/>
-        <w:numPr>
-          <w:ilvl w:val="0"/>
-          <w:numId w:val="1"/>
-        </w:numPr>
-      </w:pPr>
-      <w:r>
-        <w:t xml:space="preserve">Chapter 4-5 Completed: (Lesson plans/questions written out) </w:t>
-      </w:r>
-    </w:p>
-    <w:p>
-      <w:pPr>
-        <w:pStyle w:val="ListParagraph"/>
-        <w:numPr>
-          <w:ilvl w:val="0"/>
-          <w:numId w:val="1"/>
-        </w:numPr>
-      </w:pPr>
-      <w:r>
-        <w:t xml:space="preserve">Full UX design of the application including look and feel of the application </w:t>
-      </w:r>
-    </w:p>
-    <w:p>
-      <w:r>
-        <w:t>Week 10 – March 7</w:t>
-      </w:r>
-      <w:r>
-        <w:rPr>
-          <w:vertAlign w:val="superscript"/>
-        </w:rPr>
-        <w:t>th</w:t>
-      </w:r>
-      <w:r>
-        <w:t>, 2016</w:t>
-      </w:r>
-      <w:r>
-        <w:t>: Delivered</w:t>
-      </w:r>
     </w:p>
     <w:sectPr>
       <w:pgSz w:w="12240" w:h="15840"/>
@@ -912,6 +861,7 @@
   <w:style w:type="paragraph" w:default="1" w:styleId="Normal">
     <w:name w:val="Normal"/>
     <w:qFormat/>
+    <w:rsid w:val="00B0799B"/>
   </w:style>
   <w:style w:type="character" w:default="1" w:styleId="DefaultParagraphFont">
     <w:name w:val="Default Paragraph Font"/>
@@ -1118,6 +1068,7 @@
   <w:style w:type="paragraph" w:default="1" w:styleId="Normal">
     <w:name w:val="Normal"/>
     <w:qFormat/>
+    <w:rsid w:val="00B0799B"/>
   </w:style>
   <w:style w:type="character" w:default="1" w:styleId="DefaultParagraphFont">
     <w:name w:val="Default Paragraph Font"/>

</xml_diff>

<commit_message>
Changed User stories based on user meeting
</commit_message>
<xml_diff>
--- a/doc/DeliverySchedule.docx
+++ b/doc/DeliverySchedule.docx
@@ -350,7 +350,15 @@
         </w:numPr>
       </w:pPr>
       <w:r>
-        <w:t>Begin implementing the gamification of the app.</w:t>
+        <w:t xml:space="preserve">Begin implementing the </w:t>
+      </w:r>
+      <w:proofErr w:type="spellStart"/>
+      <w:r>
+        <w:t>gamification</w:t>
+      </w:r>
+      <w:proofErr w:type="spellEnd"/>
+      <w:r>
+        <w:t xml:space="preserve"> of the app.</w:t>
       </w:r>
     </w:p>
     <w:p>
@@ -397,17 +405,32 @@
       <w:r>
         <w:t>Implement locked topics</w:t>
       </w:r>
-    </w:p>
-    <w:p>
-      <w:pPr>
-        <w:pStyle w:val="ListParagraph"/>
-        <w:numPr>
-          <w:ilvl w:val="0"/>
-          <w:numId w:val="1"/>
-        </w:numPr>
-      </w:pPr>
-      <w:r>
-        <w:t>Implement point system for users to track their progress</w:t>
+      <w:r>
+        <w:t xml:space="preserve"> (User story #17)</w:t>
+      </w:r>
+    </w:p>
+    <w:p>
+      <w:pPr>
+        <w:pStyle w:val="ListParagraph"/>
+        <w:numPr>
+          <w:ilvl w:val="0"/>
+          <w:numId w:val="1"/>
+        </w:numPr>
+      </w:pPr>
+      <w:r>
+        <w:t xml:space="preserve">Implement Variety of Questions – True/False, Multiple Choice, Fill in the Blank (User story #16) </w:t>
+      </w:r>
+    </w:p>
+    <w:p>
+      <w:pPr>
+        <w:pStyle w:val="ListParagraph"/>
+        <w:numPr>
+          <w:ilvl w:val="0"/>
+          <w:numId w:val="1"/>
+        </w:numPr>
+      </w:pPr>
+      <w:r>
+        <w:t xml:space="preserve">Create an Account (User Story #14) </w:t>
       </w:r>
     </w:p>
     <w:p>
@@ -431,27 +454,38 @@
         </w:numPr>
       </w:pPr>
       <w:r>
-        <w:t xml:space="preserve">Full UX design of the application including look and feel of the application </w:t>
-      </w:r>
-    </w:p>
-    <w:p>
-      <w:r>
-        <w:t>Week 10 – March 7</w:t>
-      </w:r>
-      <w:r>
-        <w:rPr>
-          <w:vertAlign w:val="superscript"/>
-        </w:rPr>
-        <w:t>th</w:t>
-      </w:r>
-      <w:r>
-        <w:t>, 2016: Delivered</w:t>
-      </w:r>
-    </w:p>
-    <w:p>
+        <w:t xml:space="preserve">UX design of the application including look and feel of the application </w:t>
+      </w:r>
+    </w:p>
+    <w:p>
+      <w:pPr>
+        <w:pStyle w:val="ListParagraph"/>
+        <w:numPr>
+          <w:ilvl w:val="1"/>
+          <w:numId w:val="1"/>
+        </w:numPr>
+      </w:pPr>
+      <w:r>
+        <w:t xml:space="preserve">Icon Finished Design in line with completion (Green/Blue) </w:t>
+      </w:r>
       <w:bookmarkStart w:id="0" w:name="_GoBack"/>
       <w:bookmarkEnd w:id="0"/>
     </w:p>
+    <w:p>
+      <w:r>
+        <w:t>Week 10 – March 7</w:t>
+      </w:r>
+      <w:r>
+        <w:rPr>
+          <w:vertAlign w:val="superscript"/>
+        </w:rPr>
+        <w:t>th</w:t>
+      </w:r>
+      <w:r>
+        <w:t>, 2016: Delivered</w:t>
+      </w:r>
+    </w:p>
+    <w:p/>
     <w:sectPr>
       <w:pgSz w:w="12240" w:h="15840"/>
       <w:pgMar w:top="1440" w:right="1800" w:bottom="1440" w:left="1800" w:header="720" w:footer="720" w:gutter="0"/>

</xml_diff>

<commit_message>
Updated Delivery Schedule/User stories
</commit_message>
<xml_diff>
--- a/doc/DeliverySchedule.docx
+++ b/doc/DeliverySchedule.docx
@@ -350,15 +350,7 @@
         </w:numPr>
       </w:pPr>
       <w:r>
-        <w:t xml:space="preserve">Begin implementing the </w:t>
-      </w:r>
-      <w:proofErr w:type="spellStart"/>
-      <w:r>
-        <w:t>gamification</w:t>
-      </w:r>
-      <w:proofErr w:type="spellEnd"/>
-      <w:r>
-        <w:t xml:space="preserve"> of the app.</w:t>
+        <w:t>Begin implementing the gamification of the app.</w:t>
       </w:r>
     </w:p>
     <w:p>
@@ -403,58 +395,7 @@
         </w:numPr>
       </w:pPr>
       <w:r>
-        <w:t>Implement locked topics</w:t>
-      </w:r>
-      <w:r>
-        <w:t xml:space="preserve"> (User story #17)</w:t>
-      </w:r>
-    </w:p>
-    <w:p>
-      <w:pPr>
-        <w:pStyle w:val="ListParagraph"/>
-        <w:numPr>
-          <w:ilvl w:val="0"/>
-          <w:numId w:val="1"/>
-        </w:numPr>
-      </w:pPr>
-      <w:r>
-        <w:t xml:space="preserve">Implement Variety of Questions – True/False, Multiple Choice, Fill in the Blank (User story #16) </w:t>
-      </w:r>
-    </w:p>
-    <w:p>
-      <w:pPr>
-        <w:pStyle w:val="ListParagraph"/>
-        <w:numPr>
-          <w:ilvl w:val="0"/>
-          <w:numId w:val="1"/>
-        </w:numPr>
-      </w:pPr>
-      <w:r>
-        <w:t xml:space="preserve">Create an Account (User Story #14) </w:t>
-      </w:r>
-    </w:p>
-    <w:p>
-      <w:pPr>
-        <w:pStyle w:val="ListParagraph"/>
-        <w:numPr>
-          <w:ilvl w:val="0"/>
-          <w:numId w:val="1"/>
-        </w:numPr>
-      </w:pPr>
-      <w:r>
-        <w:t xml:space="preserve">Chapter 4-5 Completed: (Lesson plans/questions written out) </w:t>
-      </w:r>
-    </w:p>
-    <w:p>
-      <w:pPr>
-        <w:pStyle w:val="ListParagraph"/>
-        <w:numPr>
-          <w:ilvl w:val="0"/>
-          <w:numId w:val="1"/>
-        </w:numPr>
-      </w:pPr>
-      <w:r>
-        <w:t xml:space="preserve">UX design of the application including look and feel of the application </w:t>
+        <w:t xml:space="preserve">Page Swiper of Descriptions (Devin) </w:t>
       </w:r>
     </w:p>
     <w:p>
@@ -466,25 +407,173 @@
         </w:numPr>
       </w:pPr>
       <w:r>
-        <w:t xml:space="preserve">Icon Finished Design in line with completion (Green/Blue) </w:t>
+        <w:t xml:space="preserve">Implement Variety of Questions – True/False, Multiple Choice, Fill in the Blank (User story #16 – Devin)  </w:t>
+      </w:r>
+    </w:p>
+    <w:p>
+      <w:pPr>
+        <w:pStyle w:val="ListParagraph"/>
+        <w:numPr>
+          <w:ilvl w:val="0"/>
+          <w:numId w:val="1"/>
+        </w:numPr>
+      </w:pPr>
+      <w:r>
+        <w:t xml:space="preserve">UIUX design of the application including look and feel of the application </w:t>
+      </w:r>
+    </w:p>
+    <w:p>
+      <w:pPr>
+        <w:pStyle w:val="ListParagraph"/>
+        <w:numPr>
+          <w:ilvl w:val="1"/>
+          <w:numId w:val="1"/>
+        </w:numPr>
+      </w:pPr>
+      <w:r>
+        <w:t xml:space="preserve">Icon Finished Design in line with completion (Green/Blue –Marshall) </w:t>
+      </w:r>
+    </w:p>
+    <w:p>
+      <w:pPr>
+        <w:pStyle w:val="ListParagraph"/>
+        <w:numPr>
+          <w:ilvl w:val="1"/>
+          <w:numId w:val="1"/>
+        </w:numPr>
+      </w:pPr>
+      <w:r>
+        <w:t xml:space="preserve">Pictures of the line segment (Pictures that go with the specific description of it – Split up thru multiple pages) </w:t>
+      </w:r>
+    </w:p>
+    <w:p>
+      <w:pPr>
+        <w:pStyle w:val="ListParagraph"/>
+        <w:numPr>
+          <w:ilvl w:val="1"/>
+          <w:numId w:val="1"/>
+        </w:numPr>
+      </w:pPr>
+      <w:r>
+        <w:t>Images of Chapters ( Josh )</w:t>
+      </w:r>
+    </w:p>
+    <w:p>
+      <w:pPr>
+        <w:pStyle w:val="ListParagraph"/>
+        <w:numPr>
+          <w:ilvl w:val="1"/>
+          <w:numId w:val="1"/>
+        </w:numPr>
+      </w:pPr>
+      <w:r>
+        <w:t>XML ( Abhishek )</w:t>
+      </w:r>
+    </w:p>
+    <w:p>
+      <w:pPr>
+        <w:pStyle w:val="ListParagraph"/>
+        <w:numPr>
+          <w:ilvl w:val="0"/>
+          <w:numId w:val="1"/>
+        </w:numPr>
+      </w:pPr>
+      <w:r>
+        <w:t xml:space="preserve">Create an Account (User Story #14)  - Kedar   </w:t>
+      </w:r>
+    </w:p>
+    <w:p>
+      <w:pPr>
+        <w:pStyle w:val="ListParagraph"/>
+        <w:numPr>
+          <w:ilvl w:val="0"/>
+          <w:numId w:val="1"/>
+        </w:numPr>
+      </w:pPr>
+      <w:r>
+        <w:lastRenderedPageBreak/>
+        <w:t>Implement locked topics (User story #17)</w:t>
+      </w:r>
+    </w:p>
+    <w:p/>
+    <w:p/>
+    <w:p>
+      <w:r>
+        <w:t>Week 10 – March 7</w:t>
+      </w:r>
+      <w:r>
+        <w:rPr>
+          <w:vertAlign w:val="superscript"/>
+        </w:rPr>
+        <w:t>th</w:t>
+      </w:r>
+      <w:r>
+        <w:t>, 2016: Delivered</w:t>
+      </w:r>
+    </w:p>
+    <w:p/>
+    <w:p>
+      <w:r>
+        <w:t>Keep polishing the questions – testing the application</w:t>
+      </w:r>
+      <w:r>
+        <w:t xml:space="preserve"> (Josh</w:t>
+      </w:r>
+      <w:r>
+        <w:t>/Marshall Main</w:t>
+      </w:r>
+      <w:r>
+        <w:t xml:space="preserve">) </w:t>
+      </w:r>
+    </w:p>
+    <w:p>
+      <w:r>
+        <w:t xml:space="preserve">Design of the Questions/Lessons </w:t>
+      </w:r>
+      <w:r>
+        <w:t>(Marshall)</w:t>
+      </w:r>
+    </w:p>
+    <w:p>
+      <w:r>
+        <w:t>Images for Chapter 5</w:t>
+      </w:r>
+      <w:r>
+        <w:t xml:space="preserve"> (Josh) </w:t>
+      </w:r>
+      <w:r>
+        <w:t>s</w:t>
       </w:r>
       <w:bookmarkStart w:id="0" w:name="_GoBack"/>
       <w:bookmarkEnd w:id="0"/>
     </w:p>
     <w:p>
       <w:r>
-        <w:t>Week 10 – March 7</w:t>
-      </w:r>
-      <w:r>
-        <w:rPr>
-          <w:vertAlign w:val="superscript"/>
-        </w:rPr>
-        <w:t>th</w:t>
-      </w:r>
-      <w:r>
-        <w:t>, 2016: Delivered</w:t>
-      </w:r>
-    </w:p>
+        <w:t xml:space="preserve">Login Screen: Text boxes, cursor, keyboard </w:t>
+      </w:r>
+      <w:r>
+        <w:t>(Migal/Kedar)</w:t>
+      </w:r>
+    </w:p>
+    <w:p>
+      <w:r>
+        <w:t xml:space="preserve">Line that goes through the snakePath </w:t>
+      </w:r>
+      <w:r>
+        <w:t>(Devin)</w:t>
+      </w:r>
+    </w:p>
+    <w:p>
+      <w:pPr>
+        <w:rPr>
+          <w:rFonts w:ascii="Times" w:eastAsia="Times New Roman" w:hAnsi="Times" w:cs="Times New Roman"/>
+          <w:sz w:val="20"/>
+          <w:szCs w:val="20"/>
+        </w:rPr>
+      </w:pPr>
+    </w:p>
+    <w:p/>
+    <w:p/>
     <w:p/>
     <w:sectPr>
       <w:pgSz w:w="12240" w:h="15840"/>
@@ -935,6 +1024,27 @@
       <w:contextualSpacing/>
     </w:pPr>
   </w:style>
+  <w:style w:type="paragraph" w:styleId="NormalWeb">
+    <w:name w:val="Normal (Web)"/>
+    <w:basedOn w:val="Normal"/>
+    <w:uiPriority w:val="99"/>
+    <w:semiHidden/>
+    <w:unhideWhenUsed/>
+    <w:rsid w:val="00992076"/>
+    <w:pPr>
+      <w:spacing w:before="100" w:beforeAutospacing="1" w:after="100" w:afterAutospacing="1"/>
+    </w:pPr>
+    <w:rPr>
+      <w:rFonts w:ascii="Times" w:hAnsi="Times" w:cs="Times New Roman"/>
+      <w:sz w:val="20"/>
+      <w:szCs w:val="20"/>
+    </w:rPr>
+  </w:style>
+  <w:style w:type="character" w:customStyle="1" w:styleId="apple-tab-span">
+    <w:name w:val="apple-tab-span"/>
+    <w:basedOn w:val="DefaultParagraphFont"/>
+    <w:rsid w:val="00992076"/>
+  </w:style>
 </w:styles>
 </file>
 
@@ -1141,6 +1251,27 @@
       <w:ind w:left="720"/>
       <w:contextualSpacing/>
     </w:pPr>
+  </w:style>
+  <w:style w:type="paragraph" w:styleId="NormalWeb">
+    <w:name w:val="Normal (Web)"/>
+    <w:basedOn w:val="Normal"/>
+    <w:uiPriority w:val="99"/>
+    <w:semiHidden/>
+    <w:unhideWhenUsed/>
+    <w:rsid w:val="00992076"/>
+    <w:pPr>
+      <w:spacing w:before="100" w:beforeAutospacing="1" w:after="100" w:afterAutospacing="1"/>
+    </w:pPr>
+    <w:rPr>
+      <w:rFonts w:ascii="Times" w:hAnsi="Times" w:cs="Times New Roman"/>
+      <w:sz w:val="20"/>
+      <w:szCs w:val="20"/>
+    </w:rPr>
+  </w:style>
+  <w:style w:type="character" w:customStyle="1" w:styleId="apple-tab-span">
+    <w:name w:val="apple-tab-span"/>
+    <w:basedOn w:val="DefaultParagraphFont"/>
+    <w:rsid w:val="00992076"/>
   </w:style>
 </w:styles>
 </file>

</xml_diff>